<commit_message>
booklet and programme change
</commit_message>
<xml_diff>
--- a/assets/docs/2025-conference/darci-abstract-booklet.docx
+++ b/assets/docs/2025-conference/darci-abstract-booklet.docx
@@ -1504,7 +1504,18 @@
           <w:color w:val="000000"/>
           <w:rtl w:val="0"/>
         </w:rPr>
-        <w:t xml:space="preserve">Panel 1: The Role of the (Media) Access Coordinator in the Creative Industries</w:t>
+        <w:t xml:space="preserve">Panel 1: </w:t>
+      </w:r>
+      <w:r>
+        <w:rPr>
+          <w:rtl w:val="0"/>
+        </w:rPr>
+        <w:t xml:space="preserve">The Role of the Access Coordinator in the Creative Industries</w:t>
+      </w:r>
+      <w:r>
+        <w:rPr>
+          <w:rtl w:val="0"/>
+        </w:rPr>
       </w:r>
     </w:p>
     <w:p>

</xml_diff>